<commit_message>
Assignment05 - Mercedes Gonzalez Gonzalez v2
</commit_message>
<xml_diff>
--- a/Assignment05.docx
+++ b/Assignment05.docx
@@ -230,7 +230,43 @@
         <w:rPr>
           <w:rFonts w:ascii="Consolas" w:hAnsi="Consolas"/>
         </w:rPr>
-        <w:t xml:space="preserve">and implemented each option in the menu that would allow the user to retrieve items from a To-Do list file, display the items in the list, add new items, remove items and save the final modified list to the initial file. </w:t>
+        <w:t xml:space="preserve">and implemented each option in the menu that would </w:t>
+      </w:r>
+      <w:r>
+        <w:rPr>
+          <w:rFonts w:ascii="Consolas" w:hAnsi="Consolas"/>
+        </w:rPr>
+        <w:t>allow the user to retrieve tasks</w:t>
+      </w:r>
+      <w:r>
+        <w:rPr>
+          <w:rFonts w:ascii="Consolas" w:hAnsi="Consolas"/>
+        </w:rPr>
+        <w:t xml:space="preserve"> from a To</w:t>
+      </w:r>
+      <w:r>
+        <w:rPr>
+          <w:rFonts w:ascii="Consolas" w:hAnsi="Consolas"/>
+        </w:rPr>
+        <w:t>-Do list file, display the tasks</w:t>
+      </w:r>
+      <w:r>
+        <w:rPr>
+          <w:rFonts w:ascii="Consolas" w:hAnsi="Consolas"/>
+        </w:rPr>
+        <w:t xml:space="preserve"> in the list,</w:t>
+      </w:r>
+      <w:r>
+        <w:rPr>
+          <w:rFonts w:ascii="Consolas" w:hAnsi="Consolas"/>
+        </w:rPr>
+        <w:t xml:space="preserve"> add new tasks, remove tasks</w:t>
+      </w:r>
+      <w:r>
+        <w:rPr>
+          <w:rFonts w:ascii="Consolas" w:hAnsi="Consolas"/>
+        </w:rPr>
+        <w:t xml:space="preserve"> and save the final modified list to the initial file. </w:t>
       </w:r>
     </w:p>
     <w:p>
@@ -343,8 +379,6 @@
           <w:rFonts w:ascii="Consolas" w:hAnsi="Consolas"/>
         </w:rPr>
       </w:pPr>
-      <w:bookmarkStart w:id="0" w:name="_GoBack"/>
-      <w:bookmarkEnd w:id="0"/>
     </w:p>
     <w:p>
       <w:pPr>
@@ -408,10 +442,10 @@
                                 <w:noProof/>
                               </w:rPr>
                               <w:drawing>
-                                <wp:inline distT="0" distB="0" distL="0" distR="0" wp14:anchorId="48DE7B52" wp14:editId="4BDEAF77">
-                                  <wp:extent cx="5914404" cy="3101340"/>
-                                  <wp:effectExtent l="0" t="0" r="0" b="3810"/>
-                                  <wp:docPr id="4" name="Picture 4"/>
+                                <wp:inline distT="0" distB="0" distL="0" distR="0" wp14:anchorId="3F22D8FD" wp14:editId="245C4759">
+                                  <wp:extent cx="5693410" cy="2976245"/>
+                                  <wp:effectExtent l="0" t="0" r="2540" b="0"/>
+                                  <wp:docPr id="12" name="Picture 12"/>
                                   <wp:cNvGraphicFramePr>
                                     <a:graphicFrameLocks xmlns:a="http://schemas.openxmlformats.org/drawingml/2006/main" noChangeAspect="1"/>
                                   </wp:cNvGraphicFramePr>
@@ -431,7 +465,7 @@
                                         <pic:spPr>
                                           <a:xfrm>
                                             <a:off x="0" y="0"/>
-                                            <a:ext cx="5918375" cy="3103422"/>
+                                            <a:ext cx="5693410" cy="2976245"/>
                                           </a:xfrm>
                                           <a:prstGeom prst="rect">
                                             <a:avLst/>
@@ -476,10 +510,10 @@
                           <w:noProof/>
                         </w:rPr>
                         <w:drawing>
-                          <wp:inline distT="0" distB="0" distL="0" distR="0" wp14:anchorId="48DE7B52" wp14:editId="4BDEAF77">
-                            <wp:extent cx="5914404" cy="3101340"/>
-                            <wp:effectExtent l="0" t="0" r="0" b="3810"/>
-                            <wp:docPr id="4" name="Picture 4"/>
+                          <wp:inline distT="0" distB="0" distL="0" distR="0" wp14:anchorId="3F22D8FD" wp14:editId="245C4759">
+                            <wp:extent cx="5693410" cy="2976245"/>
+                            <wp:effectExtent l="0" t="0" r="2540" b="0"/>
+                            <wp:docPr id="12" name="Picture 12"/>
                             <wp:cNvGraphicFramePr>
                               <a:graphicFrameLocks xmlns:a="http://schemas.openxmlformats.org/drawingml/2006/main" noChangeAspect="1"/>
                             </wp:cNvGraphicFramePr>
@@ -499,7 +533,7 @@
                                   <pic:spPr>
                                     <a:xfrm>
                                       <a:off x="0" y="0"/>
-                                      <a:ext cx="5918375" cy="3103422"/>
+                                      <a:ext cx="5693410" cy="2976245"/>
                                     </a:xfrm>
                                     <a:prstGeom prst="rect">
                                       <a:avLst/>
@@ -673,10 +707,10 @@
           <w:noProof/>
         </w:rPr>
         <w:drawing>
-          <wp:inline distT="0" distB="0" distL="0" distR="0" wp14:anchorId="527ACD07" wp14:editId="017D6E45">
-            <wp:extent cx="5943600" cy="3192780"/>
-            <wp:effectExtent l="0" t="0" r="0" b="7620"/>
-            <wp:docPr id="6" name="Picture 6"/>
+          <wp:inline distT="0" distB="0" distL="0" distR="0" wp14:anchorId="2B65A9DB" wp14:editId="3DD15CCC">
+            <wp:extent cx="5943600" cy="3052445"/>
+            <wp:effectExtent l="0" t="0" r="0" b="0"/>
+            <wp:docPr id="13" name="Picture 13"/>
             <wp:cNvGraphicFramePr>
               <a:graphicFrameLocks xmlns:a="http://schemas.openxmlformats.org/drawingml/2006/main" noChangeAspect="1"/>
             </wp:cNvGraphicFramePr>
@@ -696,7 +730,7 @@
                   <pic:spPr>
                     <a:xfrm>
                       <a:off x="0" y="0"/>
-                      <a:ext cx="5943600" cy="3192780"/>
+                      <a:ext cx="5943600" cy="3052445"/>
                     </a:xfrm>
                     <a:prstGeom prst="rect">
                       <a:avLst/>
@@ -729,7 +763,33 @@
           <w:rFonts w:ascii="Consolas" w:hAnsi="Consolas"/>
         </w:rPr>
         <w:lastRenderedPageBreak/>
-        <w:t xml:space="preserve">In option 1, the program iterates over the lstTable and prints each item, value pair stored as a dictionary by using a combination of a </w:t>
+        <w:t>In option 1, the program iterates over t</w:t>
+      </w:r>
+      <w:r>
+        <w:rPr>
+          <w:rFonts w:ascii="Consolas" w:hAnsi="Consolas"/>
+        </w:rPr>
+        <w:t>he lstTable and prints each task, priority</w:t>
+      </w:r>
+      <w:r>
+        <w:rPr>
+          <w:rFonts w:ascii="Consolas" w:hAnsi="Consolas"/>
+        </w:rPr>
+        <w:t xml:space="preserve"> </w:t>
+      </w:r>
+      <w:bookmarkStart w:id="0" w:name="_GoBack"/>
+      <w:r>
+        <w:rPr>
+          <w:rFonts w:ascii="Consolas" w:hAnsi="Consolas"/>
+        </w:rPr>
+        <w:t>pair</w:t>
+      </w:r>
+      <w:bookmarkEnd w:id="0"/>
+      <w:r>
+        <w:rPr>
+          <w:rFonts w:ascii="Consolas" w:hAnsi="Consolas"/>
+        </w:rPr>
+        <w:t xml:space="preserve"> stored as a dictionary by using a combination of a </w:t>
       </w:r>
       <w:r>
         <w:rPr>
@@ -771,7 +831,31 @@
         <w:rPr>
           <w:rFonts w:ascii="Consolas" w:hAnsi="Consolas"/>
         </w:rPr>
-        <w:t xml:space="preserve"> statement to validate whether there are items loaded to the lstTable, otherwise, a message is displayed to the user to indicate that the table is empty and does not contain any items. </w:t>
+        <w:t xml:space="preserve"> statement to validate whether there </w:t>
+      </w:r>
+      <w:r>
+        <w:rPr>
+          <w:rFonts w:ascii="Consolas" w:hAnsi="Consolas"/>
+        </w:rPr>
+        <w:t>are tasks</w:t>
+      </w:r>
+      <w:r>
+        <w:rPr>
+          <w:rFonts w:ascii="Consolas" w:hAnsi="Consolas"/>
+        </w:rPr>
+        <w:t xml:space="preserve"> loaded to the lstTable, otherwise, a message is displayed to the user to indicate that the table is empt</w:t>
+      </w:r>
+      <w:r>
+        <w:rPr>
+          <w:rFonts w:ascii="Consolas" w:hAnsi="Consolas"/>
+        </w:rPr>
+        <w:t>y and does not contain any tasks</w:t>
+      </w:r>
+      <w:r>
+        <w:rPr>
+          <w:rFonts w:ascii="Consolas" w:hAnsi="Consolas"/>
+        </w:rPr>
+        <w:t xml:space="preserve">. </w:t>
       </w:r>
     </w:p>
     <w:p>
@@ -816,10 +900,10 @@
           <w:noProof/>
         </w:rPr>
         <w:drawing>
-          <wp:inline distT="0" distB="0" distL="0" distR="0" wp14:anchorId="6B56A9F6" wp14:editId="15831522">
-            <wp:extent cx="5943600" cy="1854200"/>
-            <wp:effectExtent l="0" t="0" r="0" b="0"/>
-            <wp:docPr id="14" name="Picture 14"/>
+          <wp:inline distT="0" distB="0" distL="0" distR="0" wp14:anchorId="18335ED1" wp14:editId="077BB9F6">
+            <wp:extent cx="5943600" cy="2010410"/>
+            <wp:effectExtent l="0" t="0" r="0" b="8890"/>
+            <wp:docPr id="24" name="Picture 24"/>
             <wp:cNvGraphicFramePr>
               <a:graphicFrameLocks xmlns:a="http://schemas.openxmlformats.org/drawingml/2006/main" noChangeAspect="1"/>
             </wp:cNvGraphicFramePr>
@@ -839,7 +923,7 @@
                   <pic:spPr>
                     <a:xfrm>
                       <a:off x="0" y="0"/>
-                      <a:ext cx="5943600" cy="1854200"/>
+                      <a:ext cx="5943600" cy="2010410"/>
                     </a:xfrm>
                     <a:prstGeom prst="rect">
                       <a:avLst/>
@@ -871,7 +955,19 @@
         <w:rPr>
           <w:rFonts w:ascii="Consolas" w:hAnsi="Consolas"/>
         </w:rPr>
-        <w:t xml:space="preserve">In option 2, the program asks the user for a new item, value pair to add to the list. As can be seen, I used a </w:t>
+        <w:t>In option 2, the prog</w:t>
+      </w:r>
+      <w:r>
+        <w:rPr>
+          <w:rFonts w:ascii="Consolas" w:hAnsi="Consolas"/>
+        </w:rPr>
+        <w:t>ram asks the user for a new task, priority</w:t>
+      </w:r>
+      <w:r>
+        <w:rPr>
+          <w:rFonts w:ascii="Consolas" w:hAnsi="Consolas"/>
+        </w:rPr>
+        <w:t xml:space="preserve"> pair to add to the list. As can be seen, I used a </w:t>
       </w:r>
       <w:r>
         <w:rPr>
@@ -884,28 +980,141 @@
         <w:rPr>
           <w:rFonts w:ascii="Consolas" w:hAnsi="Consolas"/>
         </w:rPr>
-        <w:t xml:space="preserve"> to catch any instance when the user does not provide a number as value. For example, he/she could provide “five” instead of 5.0 as value. In those cases, an Exception would be raised while Python tries to cast a string into a float and this is catch by the try/except block and the user is notified with a message. Otherwise, the new item, value pair is added to the table as a dictionary. </w:t>
-      </w:r>
-    </w:p>
-    <w:p>
-      <w:pPr>
-        <w:jc w:val="both"/>
-        <w:rPr>
-          <w:rFonts w:ascii="Consolas" w:hAnsi="Consolas"/>
-        </w:rPr>
-      </w:pPr>
-    </w:p>
-    <w:p>
-      <w:pPr>
-        <w:jc w:val="both"/>
-        <w:rPr>
-          <w:rFonts w:ascii="Consolas" w:hAnsi="Consolas"/>
-        </w:rPr>
-      </w:pPr>
-      <w:r>
-        <w:rPr>
-          <w:rFonts w:ascii="Consolas" w:hAnsi="Consolas"/>
-        </w:rPr>
+        <w:t xml:space="preserve"> to catch any instance when the user do</w:t>
+      </w:r>
+      <w:r>
+        <w:rPr>
+          <w:rFonts w:ascii="Consolas" w:hAnsi="Consolas"/>
+        </w:rPr>
+        <w:t>es not provide a number as priority</w:t>
+      </w:r>
+      <w:r>
+        <w:rPr>
+          <w:rFonts w:ascii="Consolas" w:hAnsi="Consolas"/>
+        </w:rPr>
+        <w:t>. For example, he/she cou</w:t>
+      </w:r>
+      <w:r>
+        <w:rPr>
+          <w:rFonts w:ascii="Consolas" w:hAnsi="Consolas"/>
+        </w:rPr>
+        <w:t>ld provide “five” instead of 5</w:t>
+      </w:r>
+      <w:r>
+        <w:rPr>
+          <w:rFonts w:ascii="Consolas" w:hAnsi="Consolas"/>
+        </w:rPr>
+        <w:t xml:space="preserve"> </w:t>
+      </w:r>
+      <w:r>
+        <w:rPr>
+          <w:rFonts w:ascii="Consolas" w:hAnsi="Consolas"/>
+        </w:rPr>
+        <w:t>as priority</w:t>
+      </w:r>
+      <w:r>
+        <w:rPr>
+          <w:rFonts w:ascii="Consolas" w:hAnsi="Consolas"/>
+        </w:rPr>
+        <w:t xml:space="preserve">. In those cases, an Exception would be raised while Python tries to cast a string into a float and this is catch by the try/except block and the user is notified with a </w:t>
+      </w:r>
+      <w:r>
+        <w:rPr>
+          <w:rFonts w:ascii="Consolas" w:hAnsi="Consolas"/>
+        </w:rPr>
+        <w:t>message. Otherwise, the new task, priority</w:t>
+      </w:r>
+      <w:r>
+        <w:rPr>
+          <w:rFonts w:ascii="Consolas" w:hAnsi="Consolas"/>
+        </w:rPr>
+        <w:t xml:space="preserve"> pair is added to the table as a dictionary. </w:t>
+      </w:r>
+    </w:p>
+    <w:p>
+      <w:pPr>
+        <w:jc w:val="both"/>
+        <w:rPr>
+          <w:rFonts w:ascii="Consolas" w:hAnsi="Consolas"/>
+        </w:rPr>
+      </w:pPr>
+    </w:p>
+    <w:p>
+      <w:pPr>
+        <w:jc w:val="both"/>
+        <w:rPr>
+          <w:rFonts w:ascii="Consolas" w:hAnsi="Consolas"/>
+        </w:rPr>
+      </w:pPr>
+    </w:p>
+    <w:p>
+      <w:pPr>
+        <w:jc w:val="both"/>
+        <w:rPr>
+          <w:rFonts w:ascii="Consolas" w:hAnsi="Consolas"/>
+        </w:rPr>
+      </w:pPr>
+    </w:p>
+    <w:p>
+      <w:pPr>
+        <w:jc w:val="both"/>
+        <w:rPr>
+          <w:rFonts w:ascii="Consolas" w:hAnsi="Consolas"/>
+        </w:rPr>
+      </w:pPr>
+    </w:p>
+    <w:p>
+      <w:pPr>
+        <w:jc w:val="both"/>
+        <w:rPr>
+          <w:rFonts w:ascii="Consolas" w:hAnsi="Consolas"/>
+        </w:rPr>
+      </w:pPr>
+    </w:p>
+    <w:p>
+      <w:pPr>
+        <w:jc w:val="both"/>
+        <w:rPr>
+          <w:rFonts w:ascii="Consolas" w:hAnsi="Consolas"/>
+        </w:rPr>
+      </w:pPr>
+    </w:p>
+    <w:p>
+      <w:pPr>
+        <w:jc w:val="both"/>
+        <w:rPr>
+          <w:rFonts w:ascii="Consolas" w:hAnsi="Consolas"/>
+        </w:rPr>
+      </w:pPr>
+    </w:p>
+    <w:p>
+      <w:pPr>
+        <w:jc w:val="both"/>
+        <w:rPr>
+          <w:rFonts w:ascii="Consolas" w:hAnsi="Consolas"/>
+        </w:rPr>
+      </w:pPr>
+    </w:p>
+    <w:p>
+      <w:pPr>
+        <w:jc w:val="both"/>
+        <w:rPr>
+          <w:rFonts w:ascii="Consolas" w:hAnsi="Consolas"/>
+        </w:rPr>
+      </w:pPr>
+    </w:p>
+    <w:p>
+      <w:pPr>
+        <w:jc w:val="both"/>
+        <w:rPr>
+          <w:rFonts w:ascii="Consolas" w:hAnsi="Consolas"/>
+        </w:rPr>
+      </w:pPr>
+      <w:r>
+        <w:rPr>
+          <w:rFonts w:ascii="Consolas" w:hAnsi="Consolas"/>
+        </w:rPr>
+        <w:lastRenderedPageBreak/>
         <w:t xml:space="preserve">Option # 3: </w:t>
       </w:r>
     </w:p>
@@ -921,10 +1130,10 @@
           <w:noProof/>
         </w:rPr>
         <w:drawing>
-          <wp:inline distT="0" distB="0" distL="0" distR="0" wp14:anchorId="2827A577" wp14:editId="5FBE95FA">
-            <wp:extent cx="5943600" cy="2207895"/>
-            <wp:effectExtent l="0" t="0" r="0" b="1905"/>
-            <wp:docPr id="15" name="Picture 15"/>
+          <wp:inline distT="0" distB="0" distL="0" distR="0" wp14:anchorId="20B360EF" wp14:editId="000CE086">
+            <wp:extent cx="5943600" cy="2197100"/>
+            <wp:effectExtent l="0" t="0" r="0" b="0"/>
+            <wp:docPr id="25" name="Picture 25"/>
             <wp:cNvGraphicFramePr>
               <a:graphicFrameLocks xmlns:a="http://schemas.openxmlformats.org/drawingml/2006/main" noChangeAspect="1"/>
             </wp:cNvGraphicFramePr>
@@ -944,7 +1153,7 @@
                   <pic:spPr>
                     <a:xfrm>
                       <a:off x="0" y="0"/>
-                      <a:ext cx="5943600" cy="2207895"/>
+                      <a:ext cx="5943600" cy="2197100"/>
                     </a:xfrm>
                     <a:prstGeom prst="rect">
                       <a:avLst/>
@@ -968,8 +1177,43 @@
         <w:rPr>
           <w:rFonts w:ascii="Consolas" w:hAnsi="Consolas"/>
         </w:rPr>
-        <w:lastRenderedPageBreak/>
-        <w:t xml:space="preserve">In option 3, the program asks the user for an item that she/he would like to remove. After the user provides the item name, the program iterates over the table looking for such item by using a </w:t>
+        <w:t>In option 3, the pr</w:t>
+      </w:r>
+      <w:r>
+        <w:rPr>
+          <w:rFonts w:ascii="Consolas" w:hAnsi="Consolas"/>
+        </w:rPr>
+        <w:t xml:space="preserve">ogram asks the user for a task </w:t>
+      </w:r>
+      <w:r>
+        <w:rPr>
+          <w:rFonts w:ascii="Consolas" w:hAnsi="Consolas"/>
+        </w:rPr>
+        <w:t xml:space="preserve">that she/he would like to remove. </w:t>
+      </w:r>
+      <w:r>
+        <w:rPr>
+          <w:rFonts w:ascii="Consolas" w:hAnsi="Consolas"/>
+        </w:rPr>
+        <w:t>After the user provides the task</w:t>
+      </w:r>
+      <w:r>
+        <w:rPr>
+          <w:rFonts w:ascii="Consolas" w:hAnsi="Consolas"/>
+        </w:rPr>
+        <w:t xml:space="preserve"> name, the program iterates over</w:t>
+      </w:r>
+      <w:r>
+        <w:rPr>
+          <w:rFonts w:ascii="Consolas" w:hAnsi="Consolas"/>
+        </w:rPr>
+        <w:t xml:space="preserve"> the table looking for such task</w:t>
+      </w:r>
+      <w:r>
+        <w:rPr>
+          <w:rFonts w:ascii="Consolas" w:hAnsi="Consolas"/>
+        </w:rPr>
+        <w:t xml:space="preserve"> by using a </w:t>
       </w:r>
       <w:r>
         <w:rPr>
@@ -983,7 +1227,25 @@
         <w:rPr>
           <w:rFonts w:ascii="Consolas" w:hAnsi="Consolas"/>
         </w:rPr>
-        <w:t xml:space="preserve">. If the item is not found, the user is notified of this via a message printed on the screen. If the item is found, it is removed from the table and the for loop stops. </w:t>
+        <w:t>. If the task</w:t>
+      </w:r>
+      <w:r>
+        <w:rPr>
+          <w:rFonts w:ascii="Consolas" w:hAnsi="Consolas"/>
+        </w:rPr>
+        <w:t xml:space="preserve"> is not found, the user is notified of this via a message pr</w:t>
+      </w:r>
+      <w:r>
+        <w:rPr>
+          <w:rFonts w:ascii="Consolas" w:hAnsi="Consolas"/>
+        </w:rPr>
+        <w:t>inted on the screen. If the task</w:t>
+      </w:r>
+      <w:r>
+        <w:rPr>
+          <w:rFonts w:ascii="Consolas" w:hAnsi="Consolas"/>
+        </w:rPr>
+        <w:t xml:space="preserve"> is found, it is removed from the table and the for loop stops. </w:t>
       </w:r>
     </w:p>
     <w:p>
@@ -1020,10 +1282,10 @@
           <w:noProof/>
         </w:rPr>
         <w:drawing>
-          <wp:inline distT="0" distB="0" distL="0" distR="0" wp14:anchorId="35AB757D" wp14:editId="3D269A0D">
-            <wp:extent cx="5943600" cy="1189990"/>
-            <wp:effectExtent l="0" t="0" r="0" b="0"/>
-            <wp:docPr id="16" name="Picture 16"/>
+          <wp:inline distT="0" distB="0" distL="0" distR="0" wp14:anchorId="44D3412A" wp14:editId="3DA93464">
+            <wp:extent cx="5943600" cy="1137285"/>
+            <wp:effectExtent l="0" t="0" r="0" b="5715"/>
+            <wp:docPr id="26" name="Picture 26"/>
             <wp:cNvGraphicFramePr>
               <a:graphicFrameLocks xmlns:a="http://schemas.openxmlformats.org/drawingml/2006/main" noChangeAspect="1"/>
             </wp:cNvGraphicFramePr>
@@ -1043,7 +1305,7 @@
                   <pic:spPr>
                     <a:xfrm>
                       <a:off x="0" y="0"/>
-                      <a:ext cx="5943600" cy="1189990"/>
+                      <a:ext cx="5943600" cy="1137285"/>
                     </a:xfrm>
                     <a:prstGeom prst="rect">
                       <a:avLst/>
@@ -1133,11 +1395,12 @@
         <w:rPr>
           <w:noProof/>
         </w:rPr>
+        <w:lastRenderedPageBreak/>
         <w:drawing>
-          <wp:inline distT="0" distB="0" distL="0" distR="0" wp14:anchorId="3D528151" wp14:editId="228D7D63">
-            <wp:extent cx="5943600" cy="1075690"/>
-            <wp:effectExtent l="0" t="0" r="0" b="0"/>
-            <wp:docPr id="17" name="Picture 17"/>
+          <wp:inline distT="0" distB="0" distL="0" distR="0" wp14:anchorId="56019A20" wp14:editId="5CE09A66">
+            <wp:extent cx="5943600" cy="1141730"/>
+            <wp:effectExtent l="0" t="0" r="0" b="1270"/>
+            <wp:docPr id="27" name="Picture 27"/>
             <wp:cNvGraphicFramePr>
               <a:graphicFrameLocks xmlns:a="http://schemas.openxmlformats.org/drawingml/2006/main" noChangeAspect="1"/>
             </wp:cNvGraphicFramePr>
@@ -1157,7 +1420,7 @@
                   <pic:spPr>
                     <a:xfrm>
                       <a:off x="0" y="0"/>
-                      <a:ext cx="5943600" cy="1075690"/>
+                      <a:ext cx="5943600" cy="1141730"/>
                     </a:xfrm>
                     <a:prstGeom prst="rect">
                       <a:avLst/>
@@ -1229,11 +1492,10 @@
         <w:rPr>
           <w:noProof/>
         </w:rPr>
-        <w:lastRenderedPageBreak/>
         <w:drawing>
-          <wp:inline distT="0" distB="0" distL="0" distR="0" wp14:anchorId="6CD2F45B" wp14:editId="201850FE">
-            <wp:extent cx="2400300" cy="1162050"/>
-            <wp:effectExtent l="0" t="0" r="0" b="0"/>
+          <wp:inline distT="0" distB="0" distL="0" distR="0" wp14:anchorId="6A5D14C3" wp14:editId="4E75B57D">
+            <wp:extent cx="2314575" cy="1038225"/>
+            <wp:effectExtent l="0" t="0" r="9525" b="9525"/>
             <wp:docPr id="1" name="Picture 1"/>
             <wp:cNvGraphicFramePr>
               <a:graphicFrameLocks xmlns:a="http://schemas.openxmlformats.org/drawingml/2006/main" noChangeAspect="1"/>
@@ -1254,7 +1516,7 @@
                   <pic:spPr>
                     <a:xfrm>
                       <a:off x="0" y="0"/>
-                      <a:ext cx="2400300" cy="1162050"/>
+                      <a:ext cx="2314575" cy="1038225"/>
                     </a:xfrm>
                     <a:prstGeom prst="rect">
                       <a:avLst/>
@@ -1277,7 +1539,19 @@
         <w:rPr>
           <w:rFonts w:ascii="Consolas" w:hAnsi="Consolas"/>
         </w:rPr>
-        <w:t xml:space="preserve">The following screenshot shows the initial of the list with option 1 and adds a new item, value pair to the list with option 2. </w:t>
+        <w:t xml:space="preserve">The following screenshot shows the initial of the list with option 1 and adds a new </w:t>
+      </w:r>
+      <w:r>
+        <w:rPr>
+          <w:rFonts w:ascii="Consolas" w:hAnsi="Consolas"/>
+        </w:rPr>
+        <w:t>task,priority</w:t>
+      </w:r>
+      <w:r>
+        <w:rPr>
+          <w:rFonts w:ascii="Consolas" w:hAnsi="Consolas"/>
+        </w:rPr>
+        <w:t xml:space="preserve"> pair to the list with option 2. </w:t>
       </w:r>
     </w:p>
     <w:p>
@@ -1298,10 +1572,10 @@
           <w:noProof/>
         </w:rPr>
         <w:drawing>
-          <wp:inline distT="0" distB="0" distL="0" distR="0" wp14:anchorId="2E30DAE1" wp14:editId="12E62A9A">
-            <wp:extent cx="5943600" cy="4060825"/>
+          <wp:inline distT="0" distB="0" distL="0" distR="0" wp14:anchorId="57864F46" wp14:editId="64E95F7D">
+            <wp:extent cx="5943600" cy="2656840"/>
             <wp:effectExtent l="0" t="0" r="0" b="0"/>
-            <wp:docPr id="18" name="Picture 18"/>
+            <wp:docPr id="2" name="Picture 2"/>
             <wp:cNvGraphicFramePr>
               <a:graphicFrameLocks xmlns:a="http://schemas.openxmlformats.org/drawingml/2006/main" noChangeAspect="1"/>
             </wp:cNvGraphicFramePr>
@@ -1321,7 +1595,7 @@
                   <pic:spPr>
                     <a:xfrm>
                       <a:off x="0" y="0"/>
-                      <a:ext cx="5943600" cy="4060825"/>
+                      <a:ext cx="5943600" cy="2656840"/>
                     </a:xfrm>
                     <a:prstGeom prst="rect">
                       <a:avLst/>
@@ -1351,7 +1625,20 @@
         <w:rPr>
           <w:rFonts w:ascii="Consolas" w:hAnsi="Consolas"/>
         </w:rPr>
-        <w:t xml:space="preserve">In the event that the value for the new item is not a number, the following message is displayed on the screen. </w:t>
+        <w:lastRenderedPageBreak/>
+        <w:t>In the event that the priority</w:t>
+      </w:r>
+      <w:r>
+        <w:rPr>
+          <w:rFonts w:ascii="Consolas" w:hAnsi="Consolas"/>
+        </w:rPr>
+        <w:t xml:space="preserve"> for the new task</w:t>
+      </w:r>
+      <w:r>
+        <w:rPr>
+          <w:rFonts w:ascii="Consolas" w:hAnsi="Consolas"/>
+        </w:rPr>
+        <w:t xml:space="preserve"> is not a number, the following message is displayed on the screen. </w:t>
       </w:r>
     </w:p>
     <w:p>
@@ -1363,12 +1650,11 @@
         <w:rPr>
           <w:noProof/>
         </w:rPr>
-        <w:lastRenderedPageBreak/>
         <w:drawing>
-          <wp:inline distT="0" distB="0" distL="0" distR="0" wp14:anchorId="2C299A06" wp14:editId="37ACBBC1">
-            <wp:extent cx="5648325" cy="2533650"/>
+          <wp:inline distT="0" distB="0" distL="0" distR="0" wp14:anchorId="141E2241" wp14:editId="07A33CE5">
+            <wp:extent cx="5305425" cy="2400300"/>
             <wp:effectExtent l="0" t="0" r="9525" b="0"/>
-            <wp:docPr id="19" name="Picture 19"/>
+            <wp:docPr id="5" name="Picture 5"/>
             <wp:cNvGraphicFramePr>
               <a:graphicFrameLocks xmlns:a="http://schemas.openxmlformats.org/drawingml/2006/main" noChangeAspect="1"/>
             </wp:cNvGraphicFramePr>
@@ -1388,7 +1674,7 @@
                   <pic:spPr>
                     <a:xfrm>
                       <a:off x="0" y="0"/>
-                      <a:ext cx="5648325" cy="2533650"/>
+                      <a:ext cx="5305425" cy="2400300"/>
                     </a:xfrm>
                     <a:prstGeom prst="rect">
                       <a:avLst/>
@@ -1412,7 +1698,61 @@
         <w:rPr>
           <w:rFonts w:ascii="Consolas" w:hAnsi="Consolas"/>
         </w:rPr>
-        <w:t>Option 2 is used again to show the updated content of the table after adding an item. Then Option 3 was selected to delete/remove an item from the table, but because the item does not exist, a message is displayed to the user indicating this and asking him/her to attempt to delete an existing item next time.</w:t>
+        <w:t>Option 1</w:t>
+      </w:r>
+      <w:r>
+        <w:rPr>
+          <w:rFonts w:ascii="Consolas" w:hAnsi="Consolas"/>
+        </w:rPr>
+        <w:t xml:space="preserve"> is used again to show the updated content o</w:t>
+      </w:r>
+      <w:r>
+        <w:rPr>
+          <w:rFonts w:ascii="Consolas" w:hAnsi="Consolas"/>
+        </w:rPr>
+        <w:t>f the table after adding a new task</w:t>
+      </w:r>
+      <w:r>
+        <w:rPr>
+          <w:rFonts w:ascii="Consolas" w:hAnsi="Consolas"/>
+        </w:rPr>
+        <w:t>. Then Option 3 was s</w:t>
+      </w:r>
+      <w:r>
+        <w:rPr>
+          <w:rFonts w:ascii="Consolas" w:hAnsi="Consolas"/>
+        </w:rPr>
+        <w:t>elected to delete/remove a task</w:t>
+      </w:r>
+      <w:r>
+        <w:rPr>
+          <w:rFonts w:ascii="Consolas" w:hAnsi="Consolas"/>
+        </w:rPr>
+        <w:t xml:space="preserve"> from</w:t>
+      </w:r>
+      <w:r>
+        <w:rPr>
+          <w:rFonts w:ascii="Consolas" w:hAnsi="Consolas"/>
+        </w:rPr>
+        <w:t xml:space="preserve"> the table, but because the task</w:t>
+      </w:r>
+      <w:r>
+        <w:rPr>
+          <w:rFonts w:ascii="Consolas" w:hAnsi="Consolas"/>
+        </w:rPr>
+        <w:t xml:space="preserve"> does not exist, a message is displayed to the user indicating this and asking him/her to at</w:t>
+      </w:r>
+      <w:r>
+        <w:rPr>
+          <w:rFonts w:ascii="Consolas" w:hAnsi="Consolas"/>
+        </w:rPr>
+        <w:t>tempt to delete an existing task</w:t>
+      </w:r>
+      <w:r>
+        <w:rPr>
+          <w:rFonts w:ascii="Consolas" w:hAnsi="Consolas"/>
+        </w:rPr>
+        <w:t xml:space="preserve"> next time.</w:t>
       </w:r>
     </w:p>
     <w:p>
@@ -1421,10 +1761,10 @@
           <w:noProof/>
         </w:rPr>
         <w:drawing>
-          <wp:inline distT="0" distB="0" distL="0" distR="0" wp14:anchorId="4BBA63D8" wp14:editId="5549CD82">
-            <wp:extent cx="5943600" cy="4187190"/>
-            <wp:effectExtent l="0" t="0" r="0" b="3810"/>
-            <wp:docPr id="20" name="Picture 20"/>
+          <wp:inline distT="0" distB="0" distL="0" distR="0" wp14:anchorId="00EB639C" wp14:editId="07B1D5C0">
+            <wp:extent cx="4305300" cy="2409825"/>
+            <wp:effectExtent l="0" t="0" r="0" b="9525"/>
+            <wp:docPr id="7" name="Picture 7"/>
             <wp:cNvGraphicFramePr>
               <a:graphicFrameLocks xmlns:a="http://schemas.openxmlformats.org/drawingml/2006/main" noChangeAspect="1"/>
             </wp:cNvGraphicFramePr>
@@ -1444,7 +1784,7 @@
                   <pic:spPr>
                     <a:xfrm>
                       <a:off x="0" y="0"/>
-                      <a:ext cx="5943600" cy="4187190"/>
+                      <a:ext cx="4305300" cy="2409825"/>
                     </a:xfrm>
                     <a:prstGeom prst="rect">
                       <a:avLst/>
@@ -1457,26 +1797,18 @@
         </w:drawing>
       </w:r>
     </w:p>
-    <w:p>
-      <w:r>
-        <w:rPr>
-          <w:rFonts w:ascii="Consolas" w:hAnsi="Consolas"/>
+    <w:p/>
+    <w:p>
+      <w:r>
+        <w:rPr>
+          <w:noProof/>
         </w:rPr>
         <w:lastRenderedPageBreak/>
-        <w:t xml:space="preserve">After this, the user selects to remove the Oranges item using Option 3, and then Option 1 is used again to refresh the latest content in the table, showing that “Oranges” was indeed removed. </w:t>
-      </w:r>
-    </w:p>
-    <w:p/>
-    <w:p>
-      <w:r>
-        <w:rPr>
-          <w:noProof/>
-        </w:rPr>
         <w:drawing>
-          <wp:inline distT="0" distB="0" distL="0" distR="0" wp14:anchorId="567AA7E3" wp14:editId="50082A29">
-            <wp:extent cx="5943600" cy="5772785"/>
-            <wp:effectExtent l="0" t="0" r="0" b="0"/>
-            <wp:docPr id="21" name="Picture 21"/>
+          <wp:inline distT="0" distB="0" distL="0" distR="0" wp14:anchorId="3DDCDEC6" wp14:editId="47904F7B">
+            <wp:extent cx="5943600" cy="1671955"/>
+            <wp:effectExtent l="0" t="0" r="0" b="4445"/>
+            <wp:docPr id="9" name="Picture 9"/>
             <wp:cNvGraphicFramePr>
               <a:graphicFrameLocks xmlns:a="http://schemas.openxmlformats.org/drawingml/2006/main" noChangeAspect="1"/>
             </wp:cNvGraphicFramePr>
@@ -1496,7 +1828,7 @@
                   <pic:spPr>
                     <a:xfrm>
                       <a:off x="0" y="0"/>
-                      <a:ext cx="5943600" cy="5772785"/>
+                      <a:ext cx="5943600" cy="1671955"/>
                     </a:xfrm>
                     <a:prstGeom prst="rect">
                       <a:avLst/>
@@ -1509,50 +1841,49 @@
         </w:drawing>
       </w:r>
     </w:p>
+    <w:p>
+      <w:r>
+        <w:rPr>
+          <w:rFonts w:ascii="Consolas" w:hAnsi="Consolas"/>
+        </w:rPr>
+        <w:t xml:space="preserve">After this, the user selects to remove the </w:t>
+      </w:r>
+      <w:r>
+        <w:rPr>
+          <w:rFonts w:ascii="Consolas" w:hAnsi="Consolas"/>
+        </w:rPr>
+        <w:t>“Gym” task</w:t>
+      </w:r>
+      <w:r>
+        <w:rPr>
+          <w:rFonts w:ascii="Consolas" w:hAnsi="Consolas"/>
+        </w:rPr>
+        <w:t xml:space="preserve"> using Option 3, and then Option 1 is used again to refresh the latest content in the table, showing that “</w:t>
+      </w:r>
+      <w:r>
+        <w:rPr>
+          <w:rFonts w:ascii="Consolas" w:hAnsi="Consolas"/>
+        </w:rPr>
+        <w:t>Gym</w:t>
+      </w:r>
+      <w:r>
+        <w:rPr>
+          <w:rFonts w:ascii="Consolas" w:hAnsi="Consolas"/>
+        </w:rPr>
+        <w:t xml:space="preserve">” was indeed removed. </w:t>
+      </w:r>
+    </w:p>
     <w:p/>
     <w:p>
-      <w:pPr>
-        <w:rPr>
-          <w:rFonts w:ascii="Consolas" w:hAnsi="Consolas"/>
-        </w:rPr>
-      </w:pPr>
-      <w:r>
-        <w:rPr>
-          <w:rFonts w:ascii="Consolas" w:hAnsi="Consolas"/>
-        </w:rPr>
-        <w:t xml:space="preserve">Finally, option 4 is chosen to save all the data to the ToDoList.txt file and the program exists with option 5. </w:t>
-      </w:r>
-    </w:p>
-    <w:p>
-      <w:pPr>
-        <w:rPr>
-          <w:rFonts w:ascii="Consolas" w:hAnsi="Consolas"/>
-        </w:rPr>
-      </w:pPr>
-    </w:p>
-    <w:p>
-      <w:pPr>
-        <w:rPr>
-          <w:rFonts w:ascii="Consolas" w:hAnsi="Consolas"/>
-        </w:rPr>
-      </w:pPr>
-    </w:p>
-    <w:p>
-      <w:pPr>
-        <w:rPr>
-          <w:rFonts w:ascii="Consolas" w:hAnsi="Consolas"/>
-        </w:rPr>
-      </w:pPr>
       <w:r>
         <w:rPr>
           <w:noProof/>
         </w:rPr>
-        <w:lastRenderedPageBreak/>
         <w:drawing>
-          <wp:inline distT="0" distB="0" distL="0" distR="0" wp14:anchorId="5D3E7694" wp14:editId="0A6316B4">
-            <wp:extent cx="5067300" cy="3009900"/>
-            <wp:effectExtent l="0" t="0" r="0" b="0"/>
-            <wp:docPr id="22" name="Picture 22"/>
+          <wp:inline distT="0" distB="0" distL="0" distR="0" wp14:anchorId="452064A6" wp14:editId="22FAD4CC">
+            <wp:extent cx="5572125" cy="3381375"/>
+            <wp:effectExtent l="0" t="0" r="9525" b="9525"/>
+            <wp:docPr id="8" name="Picture 8"/>
             <wp:cNvGraphicFramePr>
               <a:graphicFrameLocks xmlns:a="http://schemas.openxmlformats.org/drawingml/2006/main" noChangeAspect="1"/>
             </wp:cNvGraphicFramePr>
@@ -1572,7 +1903,7 @@
                   <pic:spPr>
                     <a:xfrm>
                       <a:off x="0" y="0"/>
-                      <a:ext cx="5067300" cy="3009900"/>
+                      <a:ext cx="5572125" cy="3381375"/>
                     </a:xfrm>
                     <a:prstGeom prst="rect">
                       <a:avLst/>
@@ -1585,6 +1916,20 @@
         </w:drawing>
       </w:r>
     </w:p>
+    <w:p/>
+    <w:p>
+      <w:pPr>
+        <w:rPr>
+          <w:rFonts w:ascii="Consolas" w:hAnsi="Consolas"/>
+        </w:rPr>
+      </w:pPr>
+      <w:r>
+        <w:rPr>
+          <w:rFonts w:ascii="Consolas" w:hAnsi="Consolas"/>
+        </w:rPr>
+        <w:t xml:space="preserve">Finally, option 4 is chosen to save all the data to the ToDoList.txt file and the program exists with option 5. </w:t>
+      </w:r>
+    </w:p>
     <w:p>
       <w:pPr>
         <w:rPr>
@@ -1609,11 +1954,12 @@
         <w:rPr>
           <w:noProof/>
         </w:rPr>
+        <w:lastRenderedPageBreak/>
         <w:drawing>
-          <wp:inline distT="0" distB="0" distL="0" distR="0" wp14:anchorId="1BF0B5CF" wp14:editId="2BA0C95C">
-            <wp:extent cx="2705100" cy="933450"/>
-            <wp:effectExtent l="0" t="0" r="0" b="0"/>
-            <wp:docPr id="23" name="Picture 23"/>
+          <wp:inline distT="0" distB="0" distL="0" distR="0" wp14:anchorId="35914D1C" wp14:editId="5E657227">
+            <wp:extent cx="4724400" cy="2943225"/>
+            <wp:effectExtent l="0" t="0" r="0" b="9525"/>
+            <wp:docPr id="10" name="Picture 10"/>
             <wp:cNvGraphicFramePr>
               <a:graphicFrameLocks xmlns:a="http://schemas.openxmlformats.org/drawingml/2006/main" noChangeAspect="1"/>
             </wp:cNvGraphicFramePr>
@@ -1633,7 +1979,68 @@
                   <pic:spPr>
                     <a:xfrm>
                       <a:off x="0" y="0"/>
-                      <a:ext cx="2705100" cy="933450"/>
+                      <a:ext cx="4724400" cy="2943225"/>
+                    </a:xfrm>
+                    <a:prstGeom prst="rect">
+                      <a:avLst/>
+                    </a:prstGeom>
+                  </pic:spPr>
+                </pic:pic>
+              </a:graphicData>
+            </a:graphic>
+          </wp:inline>
+        </w:drawing>
+      </w:r>
+    </w:p>
+    <w:p>
+      <w:pPr>
+        <w:rPr>
+          <w:rFonts w:ascii="Consolas" w:hAnsi="Consolas"/>
+        </w:rPr>
+      </w:pPr>
+    </w:p>
+    <w:p>
+      <w:pPr>
+        <w:rPr>
+          <w:rFonts w:ascii="Consolas" w:hAnsi="Consolas"/>
+        </w:rPr>
+      </w:pPr>
+    </w:p>
+    <w:p>
+      <w:pPr>
+        <w:rPr>
+          <w:rFonts w:ascii="Consolas" w:hAnsi="Consolas"/>
+        </w:rPr>
+      </w:pPr>
+      <w:r>
+        <w:rPr>
+          <w:noProof/>
+        </w:rPr>
+        <w:drawing>
+          <wp:inline distT="0" distB="0" distL="0" distR="0" wp14:anchorId="5EA49E6C" wp14:editId="7EBDF33A">
+            <wp:extent cx="2571750" cy="1143000"/>
+            <wp:effectExtent l="0" t="0" r="0" b="0"/>
+            <wp:docPr id="11" name="Picture 11"/>
+            <wp:cNvGraphicFramePr>
+              <a:graphicFrameLocks xmlns:a="http://schemas.openxmlformats.org/drawingml/2006/main" noChangeAspect="1"/>
+            </wp:cNvGraphicFramePr>
+            <a:graphic xmlns:a="http://schemas.openxmlformats.org/drawingml/2006/main">
+              <a:graphicData uri="http://schemas.openxmlformats.org/drawingml/2006/picture">
+                <pic:pic xmlns:pic="http://schemas.openxmlformats.org/drawingml/2006/picture">
+                  <pic:nvPicPr>
+                    <pic:cNvPr id="1" name=""/>
+                    <pic:cNvPicPr/>
+                  </pic:nvPicPr>
+                  <pic:blipFill>
+                    <a:blip r:embed="rId20"/>
+                    <a:stretch>
+                      <a:fillRect/>
+                    </a:stretch>
+                  </pic:blipFill>
+                  <pic:spPr>
+                    <a:xfrm>
+                      <a:off x="0" y="0"/>
+                      <a:ext cx="2571750" cy="1143000"/>
                     </a:xfrm>
                     <a:prstGeom prst="rect">
                       <a:avLst/>

</xml_diff>